<commit_message>
auch | Update Resume
</commit_message>
<xml_diff>
--- a/files/PrachponleuUchResume.docx
+++ b/files/PrachponleuUchResume.docx
@@ -425,7 +425,7 @@
     </w:p>
     <w:p>
       <w:pPr>
-        <w:spacing w:before="240" w:after="240"/>
+        <w:spacing w:before="240" w:beforeAutospacing="off" w:after="240" w:afterAutospacing="off"/>
       </w:pPr>
       <w:r>
         <w:rPr>
@@ -437,7 +437,7 @@
           <w:szCs w:val="22"/>
           <w:lang w:val="en-AU"/>
         </w:rPr>
-        <w:t>Enthusiastic, open-minded, and dedicated</w:t>
+        <w:t>Passionate and collaborative</w:t>
       </w:r>
       <w:r>
         <w:rPr>
@@ -447,7 +447,7 @@
           <w:szCs w:val="22"/>
           <w:lang w:val="en-AU"/>
         </w:rPr>
-        <w:t xml:space="preserve"> university student, specializing in </w:t>
+        <w:t xml:space="preserve"> early-career software developer with hands-on experience in full-stack web development, testing, and agile delivery. I thrive in team environments where innovation, inclusion, and continuous learning are valued. </w:t>
       </w:r>
       <w:r>
         <w:rPr>
@@ -459,7 +459,7 @@
           <w:szCs w:val="22"/>
           <w:lang w:val="en-AU"/>
         </w:rPr>
-        <w:t xml:space="preserve">web development </w:t>
+        <w:t>Eager to contribute</w:t>
       </w:r>
       <w:r>
         <w:rPr>
@@ -469,7 +469,7 @@
           <w:szCs w:val="22"/>
           <w:lang w:val="en-AU"/>
         </w:rPr>
-        <w:t xml:space="preserve">and actively searching for an internship/graduate/entry-level position. With a solid foundation in </w:t>
+        <w:t xml:space="preserve"> to impactful, customer-focused solutions using clean and iterative code. </w:t>
       </w:r>
       <w:r>
         <w:rPr>
@@ -481,7 +481,7 @@
           <w:szCs w:val="22"/>
           <w:lang w:val="en-AU"/>
         </w:rPr>
-        <w:t>web technologies</w:t>
+        <w:t>Enthusiastic to learn and grow</w:t>
       </w:r>
       <w:r>
         <w:rPr>
@@ -491,63 +491,7 @@
           <w:szCs w:val="22"/>
           <w:lang w:val="en-AU"/>
         </w:rPr>
-        <w:t xml:space="preserve"> and </w:t>
-      </w:r>
-      <w:r>
-        <w:rPr>
-          <w:rFonts w:ascii="Arial" w:hAnsi="Arial" w:eastAsia="Arial" w:cs="Arial"/>
-          <w:noProof w:val="0"/>
-          <w:sz w:val="22"/>
-          <w:szCs w:val="22"/>
-          <w:lang w:val="en-AU"/>
-        </w:rPr>
-        <w:t xml:space="preserve">a </w:t>
-      </w:r>
-      <w:r>
-        <w:rPr>
-          <w:rFonts w:ascii="Arial" w:hAnsi="Arial" w:eastAsia="Arial" w:cs="Arial"/>
-          <w:b w:val="1"/>
-          <w:bCs w:val="1"/>
-          <w:noProof w:val="0"/>
-          <w:sz w:val="22"/>
-          <w:szCs w:val="22"/>
-          <w:lang w:val="en-AU"/>
-        </w:rPr>
-        <w:t>strong desire</w:t>
-      </w:r>
-      <w:r>
-        <w:rPr>
-          <w:rFonts w:ascii="Arial" w:hAnsi="Arial" w:eastAsia="Arial" w:cs="Arial"/>
-          <w:b w:val="1"/>
-          <w:bCs w:val="1"/>
-          <w:noProof w:val="0"/>
-          <w:sz w:val="22"/>
-          <w:szCs w:val="22"/>
-          <w:lang w:val="en-AU"/>
-        </w:rPr>
-        <w:t xml:space="preserve"> to learn and grow</w:t>
-      </w:r>
-      <w:r>
-        <w:rPr>
-          <w:rFonts w:ascii="Arial" w:hAnsi="Arial" w:eastAsia="Arial" w:cs="Arial"/>
-          <w:noProof w:val="0"/>
-          <w:sz w:val="22"/>
-          <w:szCs w:val="22"/>
-          <w:lang w:val="en-AU"/>
-        </w:rPr>
-        <w:t xml:space="preserve"> in the field, I am eager to</w:t>
-      </w:r>
-      <w:r>
-        <w:rPr>
-          <w:rFonts w:ascii="Arial" w:hAnsi="Arial" w:eastAsia="Arial" w:cs="Arial"/>
-          <w:b w:val="1"/>
-          <w:bCs w:val="1"/>
-          <w:noProof w:val="0"/>
-          <w:sz w:val="22"/>
-          <w:szCs w:val="22"/>
-          <w:lang w:val="en-AU"/>
-        </w:rPr>
-        <w:t xml:space="preserve"> contribute my skills to a dynamic and collaborative team.</w:t>
+        <w:t xml:space="preserve"> as a software developer, combining purposeful technology with strong engineering principles.</w:t>
       </w:r>
     </w:p>
     <w:p>
@@ -832,15 +776,15 @@
         <w:tabs>
           <w:tab w:val="right" w:pos="10620"/>
         </w:tabs>
-        <w:spacing w:beforeAutospacing="1" w:afterAutospacing="1"/>
-        <w:rPr>
-          <w:lang w:val="en-US"/>
-        </w:rPr>
-      </w:pPr>
-      <w:r>
-        <w:rPr>
-          <w:b/>
-          <w:bCs/>
+        <w:spacing w:beforeAutospacing="on" w:afterAutospacing="on"/>
+        <w:rPr>
+          <w:lang w:val="en-US"/>
+        </w:rPr>
+      </w:pPr>
+      <w:r>
+        <w:rPr>
+          <w:b w:val="1"/>
+          <w:bCs w:val="1"/>
           <w:lang w:val="en-US"/>
         </w:rPr>
         <w:t>Collaborated with QA teams</w:t>
@@ -849,7 +793,7 @@
         <w:rPr>
           <w:lang w:val="en-US"/>
         </w:rPr>
-        <w:t xml:space="preserve"> to test features and bugs using tools such as Splunk, Playwright, and Insomnia.</w:t>
+        <w:t xml:space="preserve"> to test features and bugs using tools such as Splunk, Postman and Insomnia includes activities such as API testing, playwright E2E automation testing, PVT etc. </w:t>
       </w:r>
     </w:p>
     <w:p>
@@ -861,15 +805,15 @@
         <w:tabs>
           <w:tab w:val="right" w:pos="10620"/>
         </w:tabs>
-        <w:spacing w:beforeAutospacing="1" w:afterAutospacing="1"/>
-        <w:rPr>
-          <w:lang w:val="en-US"/>
-        </w:rPr>
-      </w:pPr>
-      <w:r>
-        <w:rPr>
-          <w:b/>
-          <w:bCs/>
+        <w:spacing w:beforeAutospacing="on" w:afterAutospacing="on"/>
+        <w:rPr>
+          <w:lang w:val="en-US"/>
+        </w:rPr>
+      </w:pPr>
+      <w:r>
+        <w:rPr>
+          <w:b w:val="1"/>
+          <w:bCs w:val="1"/>
           <w:lang w:val="en-US"/>
         </w:rPr>
         <w:t>Collaborated with Developers</w:t>
@@ -878,7 +822,64 @@
         <w:rPr>
           <w:lang w:val="en-US"/>
         </w:rPr>
-        <w:t xml:space="preserve"> to build features and resolve bugs using tools such as Springboot, Kotlin, Kafka and React.</w:t>
+        <w:t xml:space="preserve"> to build features and resolve bugs using tools such as </w:t>
+      </w:r>
+      <w:r>
+        <w:rPr>
+          <w:lang w:val="en-US"/>
+        </w:rPr>
+        <w:t>Springboot</w:t>
+      </w:r>
+      <w:r>
+        <w:rPr>
+          <w:lang w:val="en-US"/>
+        </w:rPr>
+        <w:t>, Kotlin, AWS and React.</w:t>
+      </w:r>
+    </w:p>
+    <w:p>
+      <w:pPr>
+        <w:pStyle w:val="ListParagraph"/>
+        <w:numPr>
+          <w:ilvl w:val="0"/>
+          <w:numId w:val="3"/>
+        </w:numPr>
+        <w:spacing w:before="240" w:beforeAutospacing="on" w:after="240" w:afterAutospacing="on"/>
+        <w:rPr>
+          <w:sz w:val="22"/>
+          <w:szCs w:val="22"/>
+          <w:lang w:val="en-US"/>
+        </w:rPr>
+      </w:pPr>
+      <w:r>
+        <w:rPr>
+          <w:b w:val="1"/>
+          <w:bCs w:val="1"/>
+          <w:lang w:val="en-US"/>
+        </w:rPr>
+        <w:t>Acquired</w:t>
+      </w:r>
+      <w:r>
+        <w:rPr>
+          <w:b w:val="1"/>
+          <w:bCs w:val="1"/>
+          <w:lang w:val="en-US"/>
+        </w:rPr>
+        <w:t xml:space="preserve"> </w:t>
+      </w:r>
+      <w:r>
+        <w:rPr>
+          <w:b w:val="1"/>
+          <w:bCs w:val="1"/>
+          <w:lang w:val="en-US"/>
+        </w:rPr>
+        <w:t>proficiency</w:t>
+      </w:r>
+      <w:r>
+        <w:rPr>
+          <w:lang w:val="en-US"/>
+        </w:rPr>
+        <w:t xml:space="preserve"> in team business processes and technologies in a Domain-Driven Design architecture.</w:t>
       </w:r>
     </w:p>
     <w:p>
@@ -901,14 +902,14 @@
           <w:szCs w:val="22"/>
           <w:lang w:val="en-US"/>
         </w:rPr>
-        <w:t>Acquired proficiency</w:t>
+        <w:t>Developed comprehensive onboarding documentation</w:t>
       </w:r>
       <w:r>
         <w:rPr>
           <w:szCs w:val="22"/>
           <w:lang w:val="en-US"/>
         </w:rPr>
-        <w:t xml:space="preserve"> in team business processes and technologies, including Spring Boot, Kotlin, Kafka, React in a Domain-Driven Design architecture.</w:t>
+        <w:t xml:space="preserve"> to facilitate seamless integration of new team members.</w:t>
       </w:r>
     </w:p>
     <w:p>
@@ -931,36 +932,6 @@
           <w:szCs w:val="22"/>
           <w:lang w:val="en-US"/>
         </w:rPr>
-        <w:t>Developed comprehensive onboarding documentation</w:t>
-      </w:r>
-      <w:r>
-        <w:rPr>
-          <w:szCs w:val="22"/>
-          <w:lang w:val="en-US"/>
-        </w:rPr>
-        <w:t xml:space="preserve"> to facilitate seamless integration of new team members.</w:t>
-      </w:r>
-    </w:p>
-    <w:p>
-      <w:pPr>
-        <w:pStyle w:val="ListParagraph"/>
-        <w:numPr>
-          <w:ilvl w:val="0"/>
-          <w:numId w:val="3"/>
-        </w:numPr>
-        <w:spacing w:before="240" w:beforeAutospacing="1" w:after="240" w:afterAutospacing="1"/>
-        <w:rPr>
-          <w:szCs w:val="22"/>
-          <w:lang w:val="en-US"/>
-        </w:rPr>
-      </w:pPr>
-      <w:r>
-        <w:rPr>
-          <w:b/>
-          <w:bCs/>
-          <w:szCs w:val="22"/>
-          <w:lang w:val="en-US"/>
-        </w:rPr>
         <w:t>Generated detailed reports</w:t>
       </w:r>
       <w:r>
@@ -1063,6 +1034,7 @@
         <w:rPr>
           <w:b w:val="1"/>
           <w:bCs w:val="1"/>
+          <w:noProof w:val="0"/>
           <w:lang w:val="en-US"/>
         </w:rPr>
       </w:pPr>
@@ -1070,41 +1042,10 @@
         <w:rPr>
           <w:b w:val="1"/>
           <w:bCs w:val="1"/>
-          <w:lang w:val="en-US"/>
-        </w:rPr>
-        <w:t xml:space="preserve">Due to my performance and </w:t>
-      </w:r>
-      <w:r>
-        <w:rPr>
-          <w:b w:val="1"/>
-          <w:bCs w:val="1"/>
-          <w:lang w:val="en-US"/>
-        </w:rPr>
-        <w:t>the impact</w:t>
-      </w:r>
-      <w:r>
-        <w:rPr>
-          <w:b w:val="1"/>
-          <w:bCs w:val="1"/>
-          <w:lang w:val="en-US"/>
-        </w:rPr>
-        <w:t xml:space="preserve"> that </w:t>
-      </w:r>
-      <w:r>
-        <w:rPr>
-          <w:b w:val="1"/>
-          <w:bCs w:val="1"/>
-          <w:lang w:val="en-US"/>
-        </w:rPr>
-        <w:t>I’ve</w:t>
-      </w:r>
-      <w:r>
-        <w:rPr>
-          <w:b w:val="1"/>
-          <w:bCs w:val="1"/>
-          <w:lang w:val="en-US"/>
-        </w:rPr>
-        <w:t xml:space="preserve"> made, PEXA decided to extend my internship by 3 months.</w:t>
+          <w:noProof w:val="0"/>
+          <w:lang w:val="en-US"/>
+        </w:rPr>
+        <w:t>Internship extended by 3 months due to exceptional performance and value delivered.</w:t>
       </w:r>
     </w:p>
     <w:p>
@@ -1480,7 +1421,8 @@
     </w:p>
     <w:p>
       <w:pPr>
-        <w:shd w:val="clear" w:color="auto" w:fill="FFFFFF"/>
+        <w:pStyle w:val="Normal"/>
+        <w:shd w:val="clear" w:color="auto" w:fill="FFFFFF" w:themeFill="background1"/>
         <w:tabs>
           <w:tab w:val="right" w:pos="10620"/>
         </w:tabs>
@@ -1489,35 +1431,6 @@
         <w:rPr>
           <w:rFonts w:eastAsia="Times"/>
           <w:highlight w:val="white"/>
-        </w:rPr>
-      </w:pPr>
-    </w:p>
-    <w:p>
-      <w:pPr>
-        <w:tabs>
-          <w:tab w:val="right" w:pos="10620"/>
-        </w:tabs>
-        <w:rPr>
-          <w:rFonts w:eastAsia="Times"/>
-          <w:b/>
-          <w:bCs/>
-          <w:color w:val="1155CC"/>
-          <w:u w:val="single"/>
-          <w:lang w:val="en-US"/>
-        </w:rPr>
-      </w:pPr>
-    </w:p>
-    <w:p>
-      <w:pPr>
-        <w:tabs>
-          <w:tab w:val="right" w:pos="10620"/>
-        </w:tabs>
-        <w:rPr>
-          <w:rFonts w:eastAsia="Times"/>
-          <w:b/>
-          <w:bCs/>
-          <w:color w:val="1155CC"/>
-          <w:u w:val="single"/>
           <w:lang w:val="en-US"/>
         </w:rPr>
       </w:pPr>
@@ -1733,7 +1646,103 @@
           <w:highlight w:val="white"/>
           <w:lang w:val="en-US"/>
         </w:rPr>
-        <w:t>HTML | CSS | Javascript | Python | Django | ReactJS | Material UI | VueJS | C | C++ | C# | MySQL | OOP | Bootstrap | Git | GitHub | Gitlab | FastAPI | Confluence | Canva | MongoDB | ExpressJS | NodeJS | Redux ToolKit | MS Office 365 | Kotlin | Android Studio | NumPy | Scikit-Learn| TensorFlow | Springboot | Kafka | Splunk | Slack | Playwright |</w:t>
+        <w:t xml:space="preserve">HTML | CSS | </w:t>
+      </w:r>
+      <w:r>
+        <w:rPr>
+          <w:rFonts w:eastAsia="Times"/>
+          <w:highlight w:val="white"/>
+          <w:lang w:val="en-US"/>
+        </w:rPr>
+        <w:t>Javascript</w:t>
+      </w:r>
+      <w:r>
+        <w:rPr>
+          <w:rFonts w:eastAsia="Times"/>
+          <w:highlight w:val="white"/>
+          <w:lang w:val="en-US"/>
+        </w:rPr>
+        <w:t xml:space="preserve"> | Python | Django | ReactJS | Material UI | </w:t>
+      </w:r>
+      <w:r>
+        <w:rPr>
+          <w:rFonts w:eastAsia="Times"/>
+          <w:highlight w:val="white"/>
+          <w:lang w:val="en-US"/>
+        </w:rPr>
+        <w:t>VueJS</w:t>
+      </w:r>
+      <w:r>
+        <w:rPr>
+          <w:rFonts w:eastAsia="Times"/>
+          <w:highlight w:val="white"/>
+          <w:lang w:val="en-US"/>
+        </w:rPr>
+        <w:t xml:space="preserve"> | C | C++ | C# | MySQL | OOP | Bootstrap | Git | GitHub | Gitlab | </w:t>
+      </w:r>
+      <w:r>
+        <w:rPr>
+          <w:rFonts w:eastAsia="Times"/>
+          <w:highlight w:val="white"/>
+          <w:lang w:val="en-US"/>
+        </w:rPr>
+        <w:t>FastAPI</w:t>
+      </w:r>
+      <w:r>
+        <w:rPr>
+          <w:rFonts w:eastAsia="Times"/>
+          <w:highlight w:val="white"/>
+          <w:lang w:val="en-US"/>
+        </w:rPr>
+        <w:t xml:space="preserve"> | Confluence | Jira | Canva | MongoDB | </w:t>
+      </w:r>
+      <w:r>
+        <w:rPr>
+          <w:rFonts w:eastAsia="Times"/>
+          <w:highlight w:val="white"/>
+          <w:lang w:val="en-US"/>
+        </w:rPr>
+        <w:t>ExpressJS</w:t>
+      </w:r>
+      <w:r>
+        <w:rPr>
+          <w:rFonts w:eastAsia="Times"/>
+          <w:highlight w:val="white"/>
+          <w:lang w:val="en-US"/>
+        </w:rPr>
+        <w:t xml:space="preserve"> | NodeJS | Redux </w:t>
+      </w:r>
+      <w:r>
+        <w:rPr>
+          <w:rFonts w:eastAsia="Times"/>
+          <w:highlight w:val="white"/>
+          <w:lang w:val="en-US"/>
+        </w:rPr>
+        <w:t>ToolKit</w:t>
+      </w:r>
+      <w:r>
+        <w:rPr>
+          <w:rFonts w:eastAsia="Times"/>
+          <w:highlight w:val="white"/>
+          <w:lang w:val="en-US"/>
+        </w:rPr>
+        <w:t xml:space="preserve"> | MS Office 365 | Kotlin | Android Studio | NumPy | Scikit-Learn| TensorFlow | </w:t>
+      </w:r>
+      <w:r>
+        <w:rPr>
+          <w:rFonts w:eastAsia="Times"/>
+          <w:highlight w:val="white"/>
+          <w:lang w:val="en-US"/>
+        </w:rPr>
+        <w:t>Springboot</w:t>
+      </w:r>
+      <w:r>
+        <w:rPr>
+          <w:rFonts w:eastAsia="Times"/>
+          <w:highlight w:val="white"/>
+          <w:lang w:val="en-US"/>
+        </w:rPr>
+        <w:t xml:space="preserve"> | Kafka | Splunk | Slack | Playwright | AWS | PostgreSQL |</w:t>
       </w:r>
     </w:p>
     <w:p>
@@ -2367,23 +2376,24 @@
       </w:pPr>
       <w:r>
         <w:rPr>
-          <w:b/>
-          <w:bCs/>
+          <w:b w:val="1"/>
+          <w:bCs w:val="1"/>
         </w:rPr>
         <w:t xml:space="preserve">Nisha Jain </w:t>
       </w:r>
       <w:r>
+        <w:rPr/>
         <w:t>| PEXA’s Technology &amp; Delivery Manager</w:t>
       </w:r>
       <w:r>
         <w:tab/>
       </w:r>
-      <w:hyperlink r:id="rId18">
+      <w:hyperlink r:id="Ra54dbdda3b274d8a">
         <w:r>
           <w:rPr>
             <w:rStyle w:val="Hyperlink"/>
-            <w:b/>
-            <w:bCs/>
+            <w:b w:val="1"/>
+            <w:bCs w:val="1"/>
           </w:rPr>
           <w:t>nisha.jain@pexa.com.au</w:t>
         </w:r>
@@ -2391,18 +2401,165 @@
     </w:p>
     <w:p>
       <w:pPr>
-        <w:shd w:val="clear" w:color="auto" w:fill="FFFFFF"/>
-        <w:tabs>
-          <w:tab w:val="right" w:pos="10620"/>
+        <w:shd w:val="clear" w:color="auto" w:fill="FFFFFF" w:themeFill="background1"/>
+        <w:tabs>
+          <w:tab w:val="right" w:leader="none" w:pos="10620"/>
         </w:tabs>
         <w:spacing w:after="60" w:line="240" w:lineRule="auto"/>
-        <w:rPr>
-          <w:rFonts w:eastAsia="Times"/>
-          <w:b/>
-          <w:bCs/>
-          <w:highlight w:val="white"/>
-        </w:rPr>
-      </w:pPr>
+      </w:pPr>
+      <w:r>
+        <w:rPr>
+          <w:b w:val="1"/>
+          <w:bCs w:val="1"/>
+          <w:lang w:val="en-US"/>
+        </w:rPr>
+        <w:t xml:space="preserve">Ushani Balasooriya </w:t>
+      </w:r>
+      <w:r>
+        <w:rPr>
+          <w:lang w:val="en-US"/>
+        </w:rPr>
+        <w:t>| PEXA’s Quality Assurance Lead</w:t>
+      </w:r>
+      <w:r>
+        <w:tab/>
+      </w:r>
+      <w:hyperlink r:id="Rac514dd0cb144077">
+        <w:r>
+          <w:rPr>
+            <w:rStyle w:val="Hyperlink"/>
+            <w:b w:val="1"/>
+            <w:bCs w:val="1"/>
+            <w:lang w:val="en-US"/>
+          </w:rPr>
+          <w:t>ushani.balasooriya@pexa.com.au</w:t>
+        </w:r>
+      </w:hyperlink>
+    </w:p>
+    <w:p>
+      <w:pPr>
+        <w:shd w:val="clear" w:color="auto" w:fill="FFFFFF" w:themeFill="background1"/>
+        <w:tabs>
+          <w:tab w:val="right" w:leader="none" w:pos="10620"/>
+        </w:tabs>
+        <w:spacing w:after="60" w:line="240" w:lineRule="auto"/>
+      </w:pPr>
+      <w:r>
+        <w:rPr>
+          <w:b w:val="1"/>
+          <w:bCs w:val="1"/>
+          <w:lang w:val="en-US"/>
+        </w:rPr>
+        <w:t xml:space="preserve">Karthick Murugan </w:t>
+      </w:r>
+      <w:r>
+        <w:rPr>
+          <w:lang w:val="en-US"/>
+        </w:rPr>
+        <w:t>| PEXA’s Business Analyst</w:t>
+      </w:r>
+      <w:r>
+        <w:tab/>
+      </w:r>
+      <w:hyperlink r:id="R33cba9087f644028">
+        <w:r>
+          <w:rPr>
+            <w:rStyle w:val="Hyperlink"/>
+            <w:b w:val="1"/>
+            <w:bCs w:val="1"/>
+            <w:lang w:val="en-US"/>
+          </w:rPr>
+          <w:t>karthick.murugan</w:t>
+        </w:r>
+        <w:r>
+          <w:rPr>
+            <w:rStyle w:val="Hyperlink"/>
+            <w:b w:val="1"/>
+            <w:bCs w:val="1"/>
+            <w:lang w:val="en-US"/>
+          </w:rPr>
+          <w:t>@pexa.com.au</w:t>
+        </w:r>
+      </w:hyperlink>
+    </w:p>
+    <w:p>
+      <w:pPr>
+        <w:shd w:val="clear" w:color="auto" w:fill="FFFFFF" w:themeFill="background1"/>
+        <w:tabs>
+          <w:tab w:val="right" w:pos="10620"/>
+        </w:tabs>
+        <w:spacing w:after="60" w:line="240" w:lineRule="auto"/>
+      </w:pPr>
+      <w:r>
+        <w:rPr>
+          <w:b w:val="1"/>
+          <w:bCs w:val="1"/>
+          <w:lang w:val="en-US"/>
+        </w:rPr>
+        <w:t xml:space="preserve">Ajinkya Kolhe </w:t>
+      </w:r>
+      <w:r>
+        <w:rPr>
+          <w:lang w:val="en-US"/>
+        </w:rPr>
+        <w:t>| PEXA’s Tech Lead</w:t>
+      </w:r>
+      <w:r>
+        <w:tab/>
+      </w:r>
+      <w:hyperlink r:id="R325aa135617147d3">
+        <w:r>
+          <w:rPr>
+            <w:rStyle w:val="Hyperlink"/>
+            <w:b w:val="1"/>
+            <w:bCs w:val="1"/>
+            <w:lang w:val="en-US"/>
+          </w:rPr>
+          <w:t>ajinkya.k15@gmail.com</w:t>
+        </w:r>
+      </w:hyperlink>
+    </w:p>
+    <w:p>
+      <w:pPr>
+        <w:pStyle w:val="Normal"/>
+        <w:suppressLineNumbers w:val="0"/>
+        <w:shd w:val="clear" w:color="auto" w:fill="FFFFFF" w:themeFill="background1"/>
+        <w:tabs>
+          <w:tab w:val="right" w:leader="none" w:pos="10620"/>
+        </w:tabs>
+        <w:bidi w:val="0"/>
+        <w:spacing w:before="0" w:beforeAutospacing="off" w:after="60" w:afterAutospacing="off" w:line="240" w:lineRule="auto"/>
+        <w:ind w:left="0" w:right="0"/>
+        <w:jc w:val="left"/>
+      </w:pPr>
+      <w:r>
+        <w:rPr>
+          <w:b w:val="1"/>
+          <w:bCs w:val="1"/>
+          <w:lang w:val="en-US"/>
+        </w:rPr>
+        <w:t xml:space="preserve">Benjamin Fynch </w:t>
+      </w:r>
+      <w:r>
+        <w:rPr>
+          <w:lang w:val="en-US"/>
+        </w:rPr>
+        <w:t>| PEXA’s Senior Developer</w:t>
+      </w:r>
+      <w:r>
+        <w:tab/>
+      </w:r>
+      <w:hyperlink r:id="Re1add5a43a9a4ba6">
+        <w:r>
+          <w:rPr>
+            <w:rStyle w:val="Hyperlink"/>
+            <w:b w:val="1"/>
+            <w:bCs w:val="1"/>
+            <w:lang w:val="en-US"/>
+          </w:rPr>
+          <w:t>benjamin.fynch@gmail.com</w:t>
+        </w:r>
+      </w:hyperlink>
     </w:p>
     <w:sectPr>
       <w:pgSz w:w="12240" w:h="15840" w:orient="portrait"/>

</xml_diff>

<commit_message>
auch - Update Resume
</commit_message>
<xml_diff>
--- a/files/PrachponleuUchResume.docx
+++ b/files/PrachponleuUchResume.docx
@@ -1538,11 +1538,13 @@
         </w:tabs>
         <w:rPr>
           <w:rFonts w:eastAsia="Times"/>
-        </w:rPr>
-      </w:pPr>
-      <w:r>
-        <w:rPr>
-          <w:rFonts w:eastAsia="Times"/>
+          <w:lang w:val="en-US"/>
+        </w:rPr>
+      </w:pPr>
+      <w:r>
+        <w:rPr>
+          <w:rFonts w:eastAsia="Times"/>
+          <w:lang w:val="en-US"/>
         </w:rPr>
         <w:t>Functionalities include token</w:t>
       </w:r>
@@ -1550,14 +1552,17 @@
         <w:rPr>
           <w:rFonts w:eastAsia="Times"/>
           <w:color w:val="1F2328"/>
+          <w:lang w:val="en-US"/>
         </w:rPr>
         <w:t xml:space="preserve"> creation and authentication, </w:t>
       </w:r>
       <w:r>
         <w:rPr>
           <w:rFonts w:eastAsia="Times"/>
-          <w:b/>
+          <w:b w:val="1"/>
+          <w:bCs w:val="1"/>
           <w:color w:val="1F2328"/>
+          <w:lang w:val="en-US"/>
         </w:rPr>
         <w:t>Email</w:t>
       </w:r>
@@ -1565,14 +1570,17 @@
         <w:rPr>
           <w:rFonts w:eastAsia="Times"/>
           <w:color w:val="1F2328"/>
+          <w:lang w:val="en-US"/>
         </w:rPr>
         <w:t xml:space="preserve"> authentication and confirmation, password reset through email, </w:t>
       </w:r>
       <w:r>
         <w:rPr>
           <w:rFonts w:eastAsia="Times"/>
-          <w:b/>
+          <w:b w:val="1"/>
+          <w:bCs w:val="1"/>
           <w:color w:val="1F2328"/>
+          <w:lang w:val="en-US"/>
         </w:rPr>
         <w:t xml:space="preserve">CRUD API </w:t>
       </w:r>
@@ -1580,14 +1588,17 @@
         <w:rPr>
           <w:rFonts w:eastAsia="Times"/>
           <w:color w:val="1F2328"/>
+          <w:lang w:val="en-US"/>
         </w:rPr>
         <w:t xml:space="preserve">and </w:t>
       </w:r>
       <w:r>
         <w:rPr>
           <w:rFonts w:eastAsia="Times"/>
-          <w:b/>
+          <w:b w:val="1"/>
+          <w:bCs w:val="1"/>
           <w:color w:val="1F2328"/>
+          <w:lang w:val="en-US"/>
         </w:rPr>
         <w:t>API</w:t>
       </w:r>
@@ -1595,6 +1606,7 @@
         <w:rPr>
           <w:rFonts w:eastAsia="Times"/>
           <w:color w:val="1F2328"/>
+          <w:lang w:val="en-US"/>
         </w:rPr>
         <w:t xml:space="preserve"> permissions</w:t>
       </w:r>

</xml_diff>